<commit_message>
changes to input file in code
</commit_message>
<xml_diff>
--- a/Homework 3 - Logistic Regression/READ ME.docx
+++ b/Homework 3 - Logistic Regression/READ ME.docx
@@ -315,8 +315,6 @@
         </w:rPr>
         <w:t xml:space="preserve"> code to invoke part i</w:t>
       </w:r>
-      <w:bookmarkStart w:id="0" w:name="_GoBack"/>
-      <w:bookmarkEnd w:id="0"/>
     </w:p>
     <w:p>
       <w:pPr>
@@ -558,6 +556,13 @@
           <w:rFonts w:ascii="Calibri" w:hAnsi="Calibri" w:cs="Calibri"/>
           <w:lang w:val="en"/>
         </w:rPr>
+        <w:t xml:space="preserve">path and </w:t>
+      </w:r>
+      <w:r>
+        <w:rPr>
+          <w:rFonts w:ascii="Calibri" w:hAnsi="Calibri" w:cs="Calibri"/>
+          <w:lang w:val="en"/>
+        </w:rPr>
         <w:t xml:space="preserve">filename </w:t>
       </w:r>
       <w:r>
@@ -588,6 +593,15 @@
         </w:rPr>
         <w:t>i=</w:t>
       </w:r>
+      <w:r>
+        <w:rPr>
+          <w:rFonts w:ascii="Calibri" w:hAnsi="Calibri" w:cs="Calibri"/>
+          <w:lang w:val="en"/>
+        </w:rPr>
+        <w:t>enron1\ham\</w:t>
+      </w:r>
+      <w:bookmarkStart w:id="0" w:name="_GoBack"/>
+      <w:bookmarkEnd w:id="0"/>
       <w:r>
         <w:rPr>
           <w:rFonts w:ascii="Calibri" w:hAnsi="Calibri" w:cs="Calibri"/>

</xml_diff>